<commit_message>
changement du document bonne pratique , conventions et checklist
</commit_message>
<xml_diff>
--- a/DocRéférence/BonnePratiques.docx
+++ b/DocRéférence/BonnePratiques.docx
@@ -5,6 +5,7 @@
     <w:tbl>
       <w:tblPr>
         <w:tblStyle w:val="TableGrid"/>
+        <w:tblpPr w:leftFromText="180" w:rightFromText="180" w:horzAnchor="margin" w:tblpY="1890"/>
         <w:tblW w:w="0" w:type="auto"/>
         <w:tblLook w:val="04A0" w:firstRow="1" w:lastRow="0" w:firstColumn="1" w:lastColumn="0" w:noHBand="0" w:noVBand="1"/>
       </w:tblPr>
@@ -49,6 +50,18 @@
               </w:rPr>
               <w:t>Nom de variable simple et significative</w:t>
             </w:r>
+            <w:r>
+              <w:rPr>
+                <w:lang w:val="fr-CA"/>
+              </w:rPr>
+              <w:t>.</w:t>
+            </w:r>
+            <w:r>
+              <w:rPr>
+                <w:lang w:val="fr-CA"/>
+              </w:rPr>
+              <w:br/>
+            </w:r>
           </w:p>
           <w:p>
             <w:pPr>
@@ -67,6 +80,18 @@
               </w:rPr>
               <w:t>Variable pertinente seulement</w:t>
             </w:r>
+            <w:r>
+              <w:rPr>
+                <w:lang w:val="fr-CA"/>
+              </w:rPr>
+              <w:t>.</w:t>
+            </w:r>
+            <w:r>
+              <w:rPr>
+                <w:lang w:val="fr-CA"/>
+              </w:rPr>
+              <w:br/>
+            </w:r>
           </w:p>
           <w:p>
             <w:pPr>
@@ -85,6 +110,12 @@
               </w:rPr>
               <w:t>Écrire des fonctions simples qui font UNE seule chose à la fois.</w:t>
             </w:r>
+            <w:r>
+              <w:rPr>
+                <w:lang w:val="fr-CA"/>
+              </w:rPr>
+              <w:br/>
+            </w:r>
           </w:p>
           <w:p>
             <w:pPr>
@@ -101,7 +132,19 @@
               <w:rPr>
                 <w:lang w:val="fr-CA"/>
               </w:rPr>
-              <w:t>Si nécessaire, utiliser l’orientés objet.</w:t>
+              <w:t>U</w:t>
+            </w:r>
+            <w:r>
+              <w:rPr>
+                <w:lang w:val="fr-CA"/>
+              </w:rPr>
+              <w:t>tiliser l’orientés objet.</w:t>
+            </w:r>
+            <w:r>
+              <w:rPr>
+                <w:lang w:val="fr-CA"/>
+              </w:rPr>
+              <w:br/>
             </w:r>
           </w:p>
           <w:p>
@@ -120,6 +163,12 @@
                 <w:lang w:val="fr-CA"/>
               </w:rPr>
               <w:t>Commentaire pour expliquer les fonctions.</w:t>
+            </w:r>
+            <w:r>
+              <w:rPr>
+                <w:lang w:val="fr-CA"/>
+              </w:rPr>
+              <w:br/>
             </w:r>
           </w:p>
         </w:tc>
@@ -139,7 +188,7 @@
               <w:rPr>
                 <w:lang w:val="fr-CA"/>
               </w:rPr>
-              <w:t>Bonne pratique</w:t>
+              <w:t>Norme de programmation</w:t>
             </w:r>
           </w:p>
         </w:tc>
@@ -164,6 +213,12 @@
               </w:rPr>
               <w:t>Solution le plus simple possible.</w:t>
             </w:r>
+            <w:r>
+              <w:rPr>
+                <w:lang w:val="fr-CA"/>
+              </w:rPr>
+              <w:br/>
+            </w:r>
           </w:p>
           <w:p>
             <w:pPr>
@@ -175,6 +230,9 @@
             </w:pPr>
             <w:r>
               <w:t>Methode DRY (don’t repeat your code).</w:t>
+            </w:r>
+            <w:r>
+              <w:br/>
             </w:r>
           </w:p>
           <w:p>
@@ -201,6 +259,9 @@
             <w:r>
               <w:t>.</w:t>
             </w:r>
+            <w:r>
+              <w:br/>
+            </w:r>
           </w:p>
           <w:p>
             <w:pPr>
@@ -239,6 +300,12 @@
               </w:rPr>
               <w:t>a mémoire.</w:t>
             </w:r>
+            <w:r>
+              <w:rPr>
+                <w:lang w:val="fr-CA"/>
+              </w:rPr>
+              <w:br/>
+            </w:r>
           </w:p>
           <w:p>
             <w:pPr>
@@ -255,21 +322,13 @@
               <w:rPr>
                 <w:lang w:val="fr-CA"/>
               </w:rPr>
-              <w:t xml:space="preserve">Utilisation de boucle pour les </w:t>
-            </w:r>
-            <w:proofErr w:type="spellStart"/>
-            <w:r>
-              <w:rPr>
-                <w:lang w:val="fr-CA"/>
-              </w:rPr>
-              <w:t>calcules</w:t>
-            </w:r>
-            <w:proofErr w:type="spellEnd"/>
-            <w:r>
-              <w:rPr>
-                <w:lang w:val="fr-CA"/>
-              </w:rPr>
-              <w:t>.</w:t>
+              <w:t>Utilisation de boucle pour les calculs.</w:t>
+            </w:r>
+            <w:r>
+              <w:rPr>
+                <w:lang w:val="fr-CA"/>
+              </w:rPr>
+              <w:br/>
             </w:r>
           </w:p>
           <w:p>
@@ -289,6 +348,12 @@
               </w:rPr>
               <w:t>Utilisation de méthode privée.</w:t>
             </w:r>
+            <w:r>
+              <w:rPr>
+                <w:lang w:val="fr-CA"/>
+              </w:rPr>
+              <w:br/>
+            </w:r>
           </w:p>
           <w:p>
             <w:pPr>
@@ -307,6 +372,12 @@
               </w:rPr>
               <w:t>Gestion des erreurs soit Try catch ou retourner une exception.</w:t>
             </w:r>
+            <w:r>
+              <w:rPr>
+                <w:lang w:val="fr-CA"/>
+              </w:rPr>
+              <w:br/>
+            </w:r>
           </w:p>
           <w:p>
             <w:pPr>
@@ -325,6 +396,12 @@
               </w:rPr>
               <w:t>Test unitaire pour tester les méthodes.</w:t>
             </w:r>
+            <w:r>
+              <w:rPr>
+                <w:lang w:val="fr-CA"/>
+              </w:rPr>
+              <w:br/>
+            </w:r>
           </w:p>
           <w:p>
             <w:pPr>
@@ -343,6 +420,12 @@
               </w:rPr>
               <w:t>Documentation Java Doc.</w:t>
             </w:r>
+            <w:r>
+              <w:rPr>
+                <w:lang w:val="fr-CA"/>
+              </w:rPr>
+              <w:br/>
+            </w:r>
           </w:p>
           <w:p>
             <w:pPr>
@@ -361,6 +444,12 @@
               </w:rPr>
               <w:t>Diviser le programme en module pour la modularité.</w:t>
             </w:r>
+            <w:r>
+              <w:rPr>
+                <w:lang w:val="fr-CA"/>
+              </w:rPr>
+              <w:br/>
+            </w:r>
           </w:p>
           <w:p>
             <w:pPr>
@@ -379,162 +468,6 @@
               </w:rPr>
               <w:t>Conformité et standard de notre équipe (le code doit être le même dans tous le projet).</w:t>
             </w:r>
-          </w:p>
-        </w:tc>
-      </w:tr>
-      <w:tr>
-        <w:tc>
-          <w:tcPr>
-            <w:tcW w:w="4675" w:type="dxa"/>
-          </w:tcPr>
-          <w:p>
-            <w:pPr>
-              <w:rPr>
-                <w:lang w:val="fr-CA"/>
-              </w:rPr>
-            </w:pPr>
-          </w:p>
-        </w:tc>
-        <w:tc>
-          <w:tcPr>
-            <w:tcW w:w="4675" w:type="dxa"/>
-          </w:tcPr>
-          <w:p>
-            <w:pPr>
-              <w:rPr>
-                <w:lang w:val="fr-CA"/>
-              </w:rPr>
-            </w:pPr>
-          </w:p>
-        </w:tc>
-      </w:tr>
-      <w:tr>
-        <w:tc>
-          <w:tcPr>
-            <w:tcW w:w="4675" w:type="dxa"/>
-          </w:tcPr>
-          <w:p>
-            <w:pPr>
-              <w:rPr>
-                <w:lang w:val="fr-CA"/>
-              </w:rPr>
-            </w:pPr>
-          </w:p>
-        </w:tc>
-        <w:tc>
-          <w:tcPr>
-            <w:tcW w:w="4675" w:type="dxa"/>
-          </w:tcPr>
-          <w:p>
-            <w:pPr>
-              <w:rPr>
-                <w:lang w:val="fr-CA"/>
-              </w:rPr>
-            </w:pPr>
-          </w:p>
-        </w:tc>
-      </w:tr>
-      <w:tr>
-        <w:tc>
-          <w:tcPr>
-            <w:tcW w:w="4675" w:type="dxa"/>
-          </w:tcPr>
-          <w:p>
-            <w:pPr>
-              <w:rPr>
-                <w:lang w:val="fr-CA"/>
-              </w:rPr>
-            </w:pPr>
-          </w:p>
-        </w:tc>
-        <w:tc>
-          <w:tcPr>
-            <w:tcW w:w="4675" w:type="dxa"/>
-          </w:tcPr>
-          <w:p>
-            <w:pPr>
-              <w:rPr>
-                <w:lang w:val="fr-CA"/>
-              </w:rPr>
-            </w:pPr>
-          </w:p>
-        </w:tc>
-      </w:tr>
-      <w:tr>
-        <w:tc>
-          <w:tcPr>
-            <w:tcW w:w="4675" w:type="dxa"/>
-          </w:tcPr>
-          <w:p>
-            <w:pPr>
-              <w:rPr>
-                <w:lang w:val="fr-CA"/>
-              </w:rPr>
-            </w:pPr>
-          </w:p>
-        </w:tc>
-        <w:tc>
-          <w:tcPr>
-            <w:tcW w:w="4675" w:type="dxa"/>
-          </w:tcPr>
-          <w:p>
-            <w:pPr>
-              <w:rPr>
-                <w:lang w:val="fr-CA"/>
-              </w:rPr>
-            </w:pPr>
-          </w:p>
-        </w:tc>
-      </w:tr>
-      <w:tr>
-        <w:tc>
-          <w:tcPr>
-            <w:tcW w:w="4675" w:type="dxa"/>
-          </w:tcPr>
-          <w:p>
-            <w:pPr>
-              <w:rPr>
-                <w:lang w:val="fr-CA"/>
-              </w:rPr>
-            </w:pPr>
-          </w:p>
-        </w:tc>
-        <w:tc>
-          <w:tcPr>
-            <w:tcW w:w="4675" w:type="dxa"/>
-          </w:tcPr>
-          <w:p>
-            <w:pPr>
-              <w:rPr>
-                <w:lang w:val="fr-CA"/>
-              </w:rPr>
-            </w:pPr>
-          </w:p>
-        </w:tc>
-      </w:tr>
-      <w:tr>
-        <w:tc>
-          <w:tcPr>
-            <w:tcW w:w="4675" w:type="dxa"/>
-          </w:tcPr>
-          <w:p>
-            <w:pPr>
-              <w:rPr>
-                <w:lang w:val="fr-CA"/>
-              </w:rPr>
-            </w:pPr>
-          </w:p>
-        </w:tc>
-        <w:tc>
-          <w:tcPr>
-            <w:tcW w:w="4675" w:type="dxa"/>
-          </w:tcPr>
-          <w:p>
-            <w:pPr>
-              <w:rPr>
-                <w:lang w:val="fr-CA"/>
-              </w:rPr>
-            </w:pPr>
           </w:p>
         </w:tc>
       </w:tr>
@@ -545,6 +478,48 @@
           <w:lang w:val="fr-CA"/>
         </w:rPr>
       </w:pPr>
+      <w:r>
+        <w:rPr>
+          <w:lang w:val="fr-CA"/>
+        </w:rPr>
+        <w:t xml:space="preserve">Dans le cadre de </w:t>
+      </w:r>
+      <w:r>
+        <w:rPr>
+          <w:lang w:val="fr-CA"/>
+        </w:rPr>
+        <w:t xml:space="preserve">ce </w:t>
+      </w:r>
+      <w:r>
+        <w:rPr>
+          <w:lang w:val="fr-CA"/>
+        </w:rPr>
+        <w:t xml:space="preserve">projet, </w:t>
+      </w:r>
+      <w:r>
+        <w:rPr>
+          <w:lang w:val="fr-CA"/>
+        </w:rPr>
+        <w:t xml:space="preserve">nous </w:t>
+      </w:r>
+      <w:r>
+        <w:rPr>
+          <w:lang w:val="fr-CA"/>
+        </w:rPr>
+        <w:t>appliqu</w:t>
+      </w:r>
+      <w:r>
+        <w:rPr>
+          <w:lang w:val="fr-CA"/>
+        </w:rPr>
+        <w:t>ons</w:t>
+      </w:r>
+      <w:r>
+        <w:rPr>
+          <w:lang w:val="fr-CA"/>
+        </w:rPr>
+        <w:t xml:space="preserve"> un ensemble de bonnes pratiques qui visent à garantir la qualité, la lisibilité, et la robustesse du code tout en favorisant la simplicité, la réutilisabilité et la conformité aux standards de développement.</w:t>
+      </w:r>
     </w:p>
     <w:sectPr>
       <w:pgSz w:w="12240" w:h="15840"/>
@@ -1279,7 +1254,6 @@
   <w:style w:type="character" w:default="1" w:styleId="DefaultParagraphFont">
     <w:name w:val="Default Paragraph Font"/>
     <w:uiPriority w:val="1"/>
-    <w:semiHidden/>
     <w:unhideWhenUsed/>
   </w:style>
   <w:style w:type="table" w:default="1" w:styleId="TableNormal">
@@ -1911,6 +1885,21 @@
 </file>
 
 <file path=customXml/item1.xml><?xml version="1.0" encoding="utf-8"?>
+<p:properties xmlns:p="http://schemas.microsoft.com/office/2006/metadata/properties" xmlns:xsi="http://www.w3.org/2001/XMLSchema-instance" xmlns:pc="http://schemas.microsoft.com/office/infopath/2007/PartnerControls">
+  <documentManagement/>
+</p:properties>
+</file>
+
+<file path=customXml/item2.xml><?xml version="1.0" encoding="utf-8"?>
+<?mso-contentType ?>
+<FormTemplates xmlns="http://schemas.microsoft.com/sharepoint/v3/contenttype/forms">
+  <Display>DocumentLibraryForm</Display>
+  <Edit>DocumentLibraryForm</Edit>
+  <New>DocumentLibraryForm</New>
+</FormTemplates>
+</file>
+
+<file path=customXml/item3.xml><?xml version="1.0" encoding="utf-8"?>
 <ct:contentTypeSchema xmlns:ct="http://schemas.microsoft.com/office/2006/metadata/contentType" xmlns:ma="http://schemas.microsoft.com/office/2006/metadata/properties/metaAttributes" ct:_="" ma:_="" ma:contentTypeName="Document" ma:contentTypeID="0x010100EC930E3B8BE288468355091BE1A8B12F" ma:contentTypeVersion="0" ma:contentTypeDescription="Create a new document." ma:contentTypeScope="" ma:versionID="384c3279225905a868c15f76f17f1477">
   <xsd:schema xmlns:xsd="http://www.w3.org/2001/XMLSchema" xmlns:xs="http://www.w3.org/2001/XMLSchema" xmlns:p="http://schemas.microsoft.com/office/2006/metadata/properties" targetNamespace="http://schemas.microsoft.com/office/2006/metadata/properties" ma:root="true" ma:fieldsID="31d5eec3c12ee2e8127422d567928fa7">
     <xsd:element name="properties">
@@ -2024,29 +2013,35 @@
 </ct:contentTypeSchema>
 </file>
 
-<file path=customXml/item2.xml><?xml version="1.0" encoding="utf-8"?>
-<?mso-contentType ?>
-<FormTemplates xmlns="http://schemas.microsoft.com/sharepoint/v3/contenttype/forms">
-  <Display>DocumentLibraryForm</Display>
-  <Edit>DocumentLibraryForm</Edit>
-  <New>DocumentLibraryForm</New>
-</FormTemplates>
-</file>
-
-<file path=customXml/item3.xml><?xml version="1.0" encoding="utf-8"?>
-<p:properties xmlns:p="http://schemas.microsoft.com/office/2006/metadata/properties" xmlns:xsi="http://www.w3.org/2001/XMLSchema-instance" xmlns:pc="http://schemas.microsoft.com/office/infopath/2007/PartnerControls">
-  <documentManagement/>
-</p:properties>
-</file>
-
 <file path=customXml/itemProps1.xml><?xml version="1.0" encoding="utf-8"?>
-<ds:datastoreItem xmlns:ds="http://schemas.openxmlformats.org/officeDocument/2006/customXml" ds:itemID="{970DFD94-1EF6-4F4B-BF18-E3E75AE09683}"/>
+<ds:datastoreItem xmlns:ds="http://schemas.openxmlformats.org/officeDocument/2006/customXml" ds:itemID="{CE872152-04F0-4252-91B8-501060803850}">
+  <ds:schemaRefs>
+    <ds:schemaRef ds:uri="http://schemas.microsoft.com/office/2006/metadata/properties"/>
+    <ds:schemaRef ds:uri="http://schemas.microsoft.com/office/infopath/2007/PartnerControls"/>
+  </ds:schemaRefs>
+</ds:datastoreItem>
 </file>
 
 <file path=customXml/itemProps2.xml><?xml version="1.0" encoding="utf-8"?>
-<ds:datastoreItem xmlns:ds="http://schemas.openxmlformats.org/officeDocument/2006/customXml" ds:itemID="{5FE84B3C-F4CC-45D5-B9B0-A2B9A895E0FB}"/>
+<ds:datastoreItem xmlns:ds="http://schemas.openxmlformats.org/officeDocument/2006/customXml" ds:itemID="{5FE84B3C-F4CC-45D5-B9B0-A2B9A895E0FB}">
+  <ds:schemaRefs>
+    <ds:schemaRef ds:uri="http://schemas.microsoft.com/sharepoint/v3/contenttype/forms"/>
+  </ds:schemaRefs>
+</ds:datastoreItem>
 </file>
 
 <file path=customXml/itemProps3.xml><?xml version="1.0" encoding="utf-8"?>
-<ds:datastoreItem xmlns:ds="http://schemas.openxmlformats.org/officeDocument/2006/customXml" ds:itemID="{CE872152-04F0-4252-91B8-501060803850}"/>
+<ds:datastoreItem xmlns:ds="http://schemas.openxmlformats.org/officeDocument/2006/customXml" ds:itemID="{970DFD94-1EF6-4F4B-BF18-E3E75AE09683}">
+  <ds:schemaRefs>
+    <ds:schemaRef ds:uri="http://schemas.microsoft.com/office/2006/metadata/contentType"/>
+    <ds:schemaRef ds:uri="http://schemas.microsoft.com/office/2006/metadata/properties/metaAttributes"/>
+    <ds:schemaRef ds:uri="http://www.w3.org/2001/XMLSchema"/>
+    <ds:schemaRef ds:uri="http://schemas.microsoft.com/office/2006/metadata/properties"/>
+    <ds:schemaRef ds:uri="http://schemas.openxmlformats.org/package/2006/metadata/core-properties"/>
+    <ds:schemaRef ds:uri="http://purl.org/dc/elements/1.1/"/>
+    <ds:schemaRef ds:uri="http://purl.org/dc/terms/"/>
+    <ds:schemaRef ds:uri="http://schemas.microsoft.com/internal/obd"/>
+    <ds:schemaRef ds:uri="http://schemas.microsoft.com/office/infopath/2007/PartnerControls"/>
+  </ds:schemaRefs>
+</ds:datastoreItem>
 </file>
</xml_diff>